<commit_message>
surat pemberitahuan pengadaan & ba aanwijzing
</commit_message>
<xml_diff>
--- a/templates/7 Surat Pemberitahuan Pengadaan.docx
+++ b/templates/7 Surat Pemberitahuan Pengadaan.docx
@@ -1,13 +1,13 @@
 
 <file path=word/document.xml><?xml version="1.0" encoding="utf-8"?>
-<w:document xmlns:wpc="http://schemas.microsoft.com/office/word/2010/wordprocessingCanvas" xmlns:mc="http://schemas.openxmlformats.org/markup-compatibility/2006" xmlns:o="urn:schemas-microsoft-com:office:office" xmlns:r="http://schemas.openxmlformats.org/officeDocument/2006/relationships" xmlns:m="http://schemas.openxmlformats.org/officeDocument/2006/math" xmlns:v="urn:schemas-microsoft-com:vml" xmlns:wp14="http://schemas.microsoft.com/office/word/2010/wordprocessingDrawing" xmlns:wp="http://schemas.openxmlformats.org/drawingml/2006/wordprocessingDrawing" xmlns:w10="urn:schemas-microsoft-com:office:word" xmlns:w="http://schemas.openxmlformats.org/wordprocessingml/2006/main" xmlns:w14="http://schemas.microsoft.com/office/word/2010/wordml" xmlns:wpg="http://schemas.microsoft.com/office/word/2010/wordprocessingGroup" xmlns:wpi="http://schemas.microsoft.com/office/word/2010/wordprocessingInk" xmlns:wne="http://schemas.microsoft.com/office/word/2006/wordml" xmlns:wps="http://schemas.microsoft.com/office/word/2010/wordprocessingShape" mc:Ignorable="w14 wp14">
+<w:document xmlns:ve="http://schemas.openxmlformats.org/markup-compatibility/2006" xmlns:o="urn:schemas-microsoft-com:office:office" xmlns:r="http://schemas.openxmlformats.org/officeDocument/2006/relationships" xmlns:m="http://schemas.openxmlformats.org/officeDocument/2006/math" xmlns:v="urn:schemas-microsoft-com:vml" xmlns:wp="http://schemas.openxmlformats.org/drawingml/2006/wordprocessingDrawing" xmlns:w10="urn:schemas-microsoft-com:office:word" xmlns:w="http://schemas.openxmlformats.org/wordprocessingml/2006/main" xmlns:wne="http://schemas.microsoft.com/office/word/2006/wordml">
   <w:body>
     <w:tbl>
       <w:tblPr>
         <w:tblW w:w="9358" w:type="dxa"/>
         <w:tblInd w:w="614" w:type="dxa"/>
         <w:tblLayout w:type="fixed"/>
-        <w:tblLook w:val="0000" w:firstRow="0" w:lastRow="0" w:firstColumn="0" w:lastColumn="0" w:noHBand="0" w:noVBand="0"/>
+        <w:tblLook w:val="0000"/>
       </w:tblPr>
       <w:tblGrid>
         <w:gridCol w:w="9358"/>
@@ -36,78 +36,13 @@
               <w:rPr>
                 <w:noProof/>
               </w:rPr>
-              <mc:AlternateContent>
-                <mc:Choice Requires="wps">
-                  <w:drawing>
-                    <wp:anchor distT="0" distB="0" distL="114300" distR="114300" simplePos="0" relativeHeight="251657728" behindDoc="0" locked="0" layoutInCell="1" allowOverlap="1">
-                      <wp:simplePos x="0" y="0"/>
-                      <wp:positionH relativeFrom="column">
-                        <wp:posOffset>-440690</wp:posOffset>
-                      </wp:positionH>
-                      <wp:positionV relativeFrom="paragraph">
-                        <wp:posOffset>39370</wp:posOffset>
-                      </wp:positionV>
-                      <wp:extent cx="6108700" cy="25400"/>
-                      <wp:effectExtent l="16510" t="20320" r="18415" b="20955"/>
-                      <wp:wrapNone/>
-                      <wp:docPr id="1" name="AutoShape 2"/>
-                      <wp:cNvGraphicFramePr>
-                        <a:graphicFrameLocks xmlns:a="http://schemas.openxmlformats.org/drawingml/2006/main"/>
-                      </wp:cNvGraphicFramePr>
-                      <a:graphic xmlns:a="http://schemas.openxmlformats.org/drawingml/2006/main">
-                        <a:graphicData uri="http://schemas.microsoft.com/office/word/2010/wordprocessingShape">
-                          <wps:wsp>
-                            <wps:cNvCnPr>
-                              <a:cxnSpLocks noChangeShapeType="1"/>
-                            </wps:cNvCnPr>
-                            <wps:spPr bwMode="auto">
-                              <a:xfrm flipV="1">
-                                <a:off x="0" y="0"/>
-                                <a:ext cx="6108700" cy="25400"/>
-                              </a:xfrm>
-                              <a:prstGeom prst="straightConnector1">
-                                <a:avLst/>
-                              </a:prstGeom>
-                              <a:noFill/>
-                              <a:ln w="28575">
-                                <a:solidFill>
-                                  <a:srgbClr val="000000"/>
-                                </a:solidFill>
-                                <a:round/>
-                                <a:headEnd/>
-                                <a:tailEnd/>
-                              </a:ln>
-                              <a:extLst>
-                                <a:ext uri="{909E8E84-426E-40DD-AFC4-6F175D3DCCD1}">
-                                  <a14:hiddenFill xmlns:a14="http://schemas.microsoft.com/office/drawing/2010/main">
-                                    <a:noFill/>
-                                  </a14:hiddenFill>
-                                </a:ext>
-                              </a:extLst>
-                            </wps:spPr>
-                            <wps:bodyPr/>
-                          </wps:wsp>
-                        </a:graphicData>
-                      </a:graphic>
-                      <wp14:sizeRelH relativeFrom="page">
-                        <wp14:pctWidth>0</wp14:pctWidth>
-                      </wp14:sizeRelH>
-                      <wp14:sizeRelV relativeFrom="page">
-                        <wp14:pctHeight>0</wp14:pctHeight>
-                      </wp14:sizeRelV>
-                    </wp:anchor>
-                  </w:drawing>
-                </mc:Choice>
-                <mc:Fallback>
-                  <w:pict>
-                    <v:shapetype id="_x0000_t32" coordsize="21600,21600" o:spt="32" o:oned="t" path="m,l21600,21600e" filled="f">
-                      <v:path arrowok="t" fillok="f" o:connecttype="none"/>
-                      <o:lock v:ext="edit" shapetype="t"/>
-                    </v:shapetype>
-                    <v:shape id="AutoShape 2" o:spid="_x0000_s1026" type="#_x0000_t32" style="position:absolute;margin-left:-34.7pt;margin-top:3.1pt;width:481pt;height:2pt;flip:y;z-index:251657728;visibility:visible;mso-wrap-style:square;mso-width-percent:0;mso-height-percent:0;mso-wrap-distance-left:9pt;mso-wrap-distance-top:0;mso-wrap-distance-right:9pt;mso-wrap-distance-bottom:0;mso-position-horizontal:absolute;mso-position-horizontal-relative:text;mso-position-vertical:absolute;mso-position-vertical-relative:text;mso-width-percent:0;mso-height-percent:0;mso-width-relative:page;mso-height-relative:page" o:gfxdata="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" strokeweight="2.25pt"/>
-                  </w:pict>
-                </mc:Fallback>
-              </mc:AlternateContent>
+              <w:pict>
+                <v:shapetype id="_x0000_t32" coordsize="21600,21600" o:spt="32" o:oned="t" path="m,l21600,21600e" filled="f">
+                  <v:path arrowok="t" fillok="f" o:connecttype="none"/>
+                  <o:lock v:ext="edit" shapetype="t"/>
+                </v:shapetype>
+                <v:shape id="AutoShape 2" o:spid="_x0000_s1026" type="#_x0000_t32" style="position:absolute;margin-left:-34.7pt;margin-top:3.1pt;width:481pt;height:2pt;flip:y;z-index:251657728;visibility:visible;mso-position-horizontal-relative:text;mso-position-vertical-relative:text" o:gfxdata="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" strokeweight="2.25pt"/>
+              </w:pict>
             </w:r>
             <w:r>
               <w:tab/>
@@ -169,16 +104,18 @@
           <w:rFonts w:ascii="Footlight MT Light" w:eastAsia="Calibri" w:hAnsi="Footlight MT Light" w:cs="FootlightMTLight"/>
           <w:sz w:val="24"/>
           <w:szCs w:val="24"/>
-        </w:rPr>
-        <w:t xml:space="preserve">     </w:t>
+          <w:highlight w:val="yellow"/>
+        </w:rPr>
+        <w:t>#</w:t>
       </w:r>
       <w:r>
         <w:rPr>
           <w:rFonts w:ascii="Footlight MT Light" w:eastAsia="Calibri" w:hAnsi="Footlight MT Light" w:cs="FootlightMTLight"/>
           <w:sz w:val="24"/>
           <w:szCs w:val="24"/>
-        </w:rPr>
-        <w:t>#</w:t>
+          <w:highlight w:val="yellow"/>
+        </w:rPr>
+        <w:t>nomor</w:t>
       </w:r>
       <w:r>
         <w:rPr>
@@ -186,14 +123,6 @@
           <w:sz w:val="24"/>
           <w:szCs w:val="24"/>
           <w:highlight w:val="yellow"/>
-        </w:rPr>
-        <w:t>nomor</w:t>
-      </w:r>
-      <w:r>
-        <w:rPr>
-          <w:rFonts w:ascii="Footlight MT Light" w:eastAsia="Calibri" w:hAnsi="Footlight MT Light" w:cs="FootlightMTLight"/>
-          <w:sz w:val="24"/>
-          <w:szCs w:val="24"/>
         </w:rPr>
         <w:t>#</w:t>
       </w:r>
@@ -236,7 +165,6 @@
           <w:rFonts w:ascii="Footlight MT Light" w:eastAsia="Calibri" w:hAnsi="Footlight MT Light" w:cs="FootlightMTLight"/>
           <w:sz w:val="24"/>
           <w:szCs w:val="24"/>
-          <w:lang w:val="id-ID"/>
         </w:rPr>
         <w:t xml:space="preserve"> </w:t>
       </w:r>
@@ -245,23 +173,16 @@
           <w:rFonts w:ascii="Footlight MT Light" w:eastAsia="Calibri" w:hAnsi="Footlight MT Light" w:cs="FootlightMTLight"/>
           <w:sz w:val="24"/>
           <w:szCs w:val="24"/>
-        </w:rPr>
-        <w:t>#</w:t>
+          <w:highlight w:val="yellow"/>
+        </w:rPr>
+        <w:t>#tanggal</w:t>
       </w:r>
       <w:r>
         <w:rPr>
           <w:rFonts w:ascii="Footlight MT Light" w:eastAsia="Calibri" w:hAnsi="Footlight MT Light" w:cs="FootlightMTLight"/>
           <w:sz w:val="24"/>
           <w:szCs w:val="24"/>
-          <w:highlight w:val="cyan"/>
-        </w:rPr>
-        <w:t>tanggal</w:t>
-      </w:r>
-      <w:r>
-        <w:rPr>
-          <w:rFonts w:ascii="Footlight MT Light" w:eastAsia="Calibri" w:hAnsi="Footlight MT Light" w:cs="FootlightMTLight"/>
-          <w:sz w:val="24"/>
-          <w:szCs w:val="24"/>
+          <w:highlight w:val="yellow"/>
         </w:rPr>
         <w:t>#</w:t>
       </w:r>
@@ -629,6 +550,7 @@
           <w:rFonts w:ascii="Footlight MT Light" w:hAnsi="Footlight MT Light" w:cs="FootlightMTLight"/>
           <w:sz w:val="24"/>
           <w:szCs w:val="24"/>
+          <w:highlight w:val="cyan"/>
         </w:rPr>
         <w:t>#</w:t>
       </w:r>
@@ -646,8 +568,17 @@
           <w:rFonts w:ascii="Footlight MT Light" w:hAnsi="Footlight MT Light" w:cs="FootlightMTLight"/>
           <w:sz w:val="24"/>
           <w:szCs w:val="24"/>
-        </w:rPr>
-        <w:t xml:space="preserve">#. </w:t>
+          <w:highlight w:val="cyan"/>
+        </w:rPr>
+        <w:t>#</w:t>
+      </w:r>
+      <w:r>
+        <w:rPr>
+          <w:rFonts w:ascii="Footlight MT Light" w:hAnsi="Footlight MT Light" w:cs="FootlightMTLight"/>
+          <w:sz w:val="24"/>
+          <w:szCs w:val="24"/>
+        </w:rPr>
+        <w:t xml:space="preserve">. </w:t>
       </w:r>
       <w:r>
         <w:rPr>
@@ -722,7 +653,7 @@
           <w:sz w:val="24"/>
           <w:szCs w:val="24"/>
         </w:rPr>
-        <w:t>. #</w:t>
+        <w:t xml:space="preserve">. </w:t>
       </w:r>
       <w:r>
         <w:rPr>
@@ -731,6 +662,15 @@
           <w:szCs w:val="24"/>
           <w:highlight w:val="cyan"/>
         </w:rPr>
+        <w:t>#</w:t>
+      </w:r>
+      <w:r>
+        <w:rPr>
+          <w:rFonts w:ascii="Footlight MT Light" w:hAnsi="Footlight MT Light" w:cs="FootlightMTLight"/>
+          <w:sz w:val="24"/>
+          <w:szCs w:val="24"/>
+          <w:highlight w:val="cyan"/>
+        </w:rPr>
         <w:t>norks</w:t>
       </w:r>
       <w:r>
@@ -738,8 +678,17 @@
           <w:rFonts w:ascii="Footlight MT Light" w:hAnsi="Footlight MT Light" w:cs="FootlightMTLight"/>
           <w:sz w:val="24"/>
           <w:szCs w:val="24"/>
-        </w:rPr>
-        <w:t xml:space="preserve"># </w:t>
+          <w:highlight w:val="cyan"/>
+        </w:rPr>
+        <w:t>#</w:t>
+      </w:r>
+      <w:r>
+        <w:rPr>
+          <w:rFonts w:ascii="Footlight MT Light" w:hAnsi="Footlight MT Light" w:cs="FootlightMTLight"/>
+          <w:sz w:val="24"/>
+          <w:szCs w:val="24"/>
+        </w:rPr>
+        <w:t xml:space="preserve"> </w:t>
       </w:r>
       <w:r>
         <w:rPr>
@@ -756,7 +705,7 @@
           <w:sz w:val="24"/>
           <w:szCs w:val="24"/>
         </w:rPr>
-        <w:t xml:space="preserve"> #</w:t>
+        <w:t xml:space="preserve"> </w:t>
       </w:r>
       <w:r>
         <w:rPr>
@@ -765,6 +714,15 @@
           <w:szCs w:val="24"/>
           <w:highlight w:val="cyan"/>
         </w:rPr>
+        <w:t>#</w:t>
+      </w:r>
+      <w:r>
+        <w:rPr>
+          <w:rFonts w:ascii="Footlight MT Light" w:hAnsi="Footlight MT Light" w:cs="FootlightMTLight"/>
+          <w:sz w:val="24"/>
+          <w:szCs w:val="24"/>
+          <w:highlight w:val="cyan"/>
+        </w:rPr>
         <w:t>tanggalrks</w:t>
       </w:r>
       <w:r>
@@ -772,6 +730,7 @@
           <w:rFonts w:ascii="Footlight MT Light" w:hAnsi="Footlight MT Light" w:cs="FootlightMTLight"/>
           <w:sz w:val="24"/>
           <w:szCs w:val="24"/>
+          <w:highlight w:val="cyan"/>
         </w:rPr>
         <w:t>#</w:t>
       </w:r>
@@ -889,7 +848,7 @@
           <w:insideH w:val="single" w:sz="4" w:space="0" w:color="000000"/>
           <w:insideV w:val="single" w:sz="4" w:space="0" w:color="000000"/>
         </w:tblBorders>
-        <w:tblLook w:val="04A0" w:firstRow="1" w:lastRow="0" w:firstColumn="1" w:lastColumn="0" w:noHBand="0" w:noVBand="1"/>
+        <w:tblLook w:val="04A0"/>
       </w:tblPr>
       <w:tblGrid>
         <w:gridCol w:w="482"/>
@@ -1083,19 +1042,21 @@
             <w:r>
               <w:rPr>
                 <w:rFonts w:ascii="Footlight MT Light" w:hAnsi="Footlight MT Light"/>
+                <w:highlight w:val="yellow"/>
               </w:rPr>
               <w:t>#</w:t>
             </w:r>
             <w:r>
               <w:rPr>
                 <w:rFonts w:ascii="Footlight MT Light" w:hAnsi="Footlight MT Light"/>
-                <w:highlight w:val="cyan"/>
+                <w:highlight w:val="yellow"/>
               </w:rPr>
               <w:t>tanggalambil</w:t>
             </w:r>
             <w:r>
               <w:rPr>
                 <w:rFonts w:ascii="Footlight MT Light" w:hAnsi="Footlight MT Light"/>
+                <w:highlight w:val="yellow"/>
               </w:rPr>
               <w:t>#</w:t>
             </w:r>
@@ -1117,30 +1078,9 @@
             <w:r>
               <w:rPr>
                 <w:rFonts w:ascii="Footlight MT Light" w:hAnsi="Footlight MT Light"/>
-              </w:rPr>
-              <w:t>#</w:t>
-            </w:r>
-            <w:r>
-              <w:rPr>
-                <w:rFonts w:ascii="Footlight MT Light" w:hAnsi="Footlight MT Light"/>
-                <w:highlight w:val="cyan"/>
-              </w:rPr>
-              <w:t>wa</w:t>
-            </w:r>
-            <w:bookmarkStart w:id="0" w:name="_GoBack"/>
-            <w:bookmarkEnd w:id="0"/>
-            <w:r>
-              <w:rPr>
-                <w:rFonts w:ascii="Footlight MT Light" w:hAnsi="Footlight MT Light"/>
-                <w:highlight w:val="cyan"/>
-              </w:rPr>
-              <w:t>ktuambil</w:t>
-            </w:r>
-            <w:r>
-              <w:rPr>
-                <w:rFonts w:ascii="Footlight MT Light" w:hAnsi="Footlight MT Light"/>
-              </w:rPr>
-              <w:t>#</w:t>
+                <w:highlight w:val="yellow"/>
+              </w:rPr>
+              <w:t>#waktuambil#</w:t>
             </w:r>
           </w:p>
         </w:tc>
@@ -1162,19 +1102,14 @@
             <w:r>
               <w:rPr>
                 <w:rFonts w:ascii="Footlight MT Light" w:hAnsi="Footlight MT Light"/>
-              </w:rPr>
-              <w:t>#</w:t>
+                <w:highlight w:val="yellow"/>
+              </w:rPr>
+              <w:t>#tempatambil</w:t>
             </w:r>
             <w:r>
               <w:rPr>
                 <w:rFonts w:ascii="Footlight MT Light" w:hAnsi="Footlight MT Light"/>
                 <w:highlight w:val="yellow"/>
-              </w:rPr>
-              <w:t>tempatambil</w:t>
-            </w:r>
-            <w:r>
-              <w:rPr>
-                <w:rFonts w:ascii="Footlight MT Light" w:hAnsi="Footlight MT Light"/>
               </w:rPr>
               <w:t>#</w:t>
             </w:r>
@@ -1643,7 +1578,7 @@
     </w:p>
     <w:p/>
     <w:sectPr>
-      <w:headerReference w:type="default" r:id="rId8"/>
+      <w:headerReference w:type="default" r:id="rId7"/>
       <w:pgSz w:w="11906" w:h="16838"/>
       <w:pgMar w:top="1440" w:right="1440" w:bottom="1440" w:left="1440" w:header="708" w:footer="708" w:gutter="0"/>
       <w:cols w:space="708"/>
@@ -1654,7 +1589,7 @@
 </file>
 
 <file path=word/endnotes.xml><?xml version="1.0" encoding="utf-8"?>
-<w:endnotes xmlns:wpc="http://schemas.microsoft.com/office/word/2010/wordprocessingCanvas" xmlns:mc="http://schemas.openxmlformats.org/markup-compatibility/2006" xmlns:o="urn:schemas-microsoft-com:office:office" xmlns:r="http://schemas.openxmlformats.org/officeDocument/2006/relationships" xmlns:m="http://schemas.openxmlformats.org/officeDocument/2006/math" xmlns:v="urn:schemas-microsoft-com:vml" xmlns:wp14="http://schemas.microsoft.com/office/word/2010/wordprocessingDrawing" xmlns:wp="http://schemas.openxmlformats.org/drawingml/2006/wordprocessingDrawing" xmlns:w10="urn:schemas-microsoft-com:office:word" xmlns:w="http://schemas.openxmlformats.org/wordprocessingml/2006/main" xmlns:w14="http://schemas.microsoft.com/office/word/2010/wordml" xmlns:wpg="http://schemas.microsoft.com/office/word/2010/wordprocessingGroup" xmlns:wpi="http://schemas.microsoft.com/office/word/2010/wordprocessingInk" xmlns:wne="http://schemas.microsoft.com/office/word/2006/wordml" xmlns:wps="http://schemas.microsoft.com/office/word/2010/wordprocessingShape" mc:Ignorable="w14 wp14">
+<w:endnotes xmlns:ve="http://schemas.openxmlformats.org/markup-compatibility/2006" xmlns:o="urn:schemas-microsoft-com:office:office" xmlns:r="http://schemas.openxmlformats.org/officeDocument/2006/relationships" xmlns:m="http://schemas.openxmlformats.org/officeDocument/2006/math" xmlns:v="urn:schemas-microsoft-com:vml" xmlns:wp="http://schemas.openxmlformats.org/drawingml/2006/wordprocessingDrawing" xmlns:w10="urn:schemas-microsoft-com:office:word" xmlns:w="http://schemas.openxmlformats.org/wordprocessingml/2006/main" xmlns:wne="http://schemas.microsoft.com/office/word/2006/wordml">
   <w:endnote w:type="separator" w:id="-1">
     <w:p>
       <w:pPr>
@@ -1679,7 +1614,7 @@
 </file>
 
 <file path=word/footnotes.xml><?xml version="1.0" encoding="utf-8"?>
-<w:footnotes xmlns:wpc="http://schemas.microsoft.com/office/word/2010/wordprocessingCanvas" xmlns:mc="http://schemas.openxmlformats.org/markup-compatibility/2006" xmlns:o="urn:schemas-microsoft-com:office:office" xmlns:r="http://schemas.openxmlformats.org/officeDocument/2006/relationships" xmlns:m="http://schemas.openxmlformats.org/officeDocument/2006/math" xmlns:v="urn:schemas-microsoft-com:vml" xmlns:wp14="http://schemas.microsoft.com/office/word/2010/wordprocessingDrawing" xmlns:wp="http://schemas.openxmlformats.org/drawingml/2006/wordprocessingDrawing" xmlns:w10="urn:schemas-microsoft-com:office:word" xmlns:w="http://schemas.openxmlformats.org/wordprocessingml/2006/main" xmlns:w14="http://schemas.microsoft.com/office/word/2010/wordml" xmlns:wpg="http://schemas.microsoft.com/office/word/2010/wordprocessingGroup" xmlns:wpi="http://schemas.microsoft.com/office/word/2010/wordprocessingInk" xmlns:wne="http://schemas.microsoft.com/office/word/2006/wordml" xmlns:wps="http://schemas.microsoft.com/office/word/2010/wordprocessingShape" mc:Ignorable="w14 wp14">
+<w:footnotes xmlns:ve="http://schemas.openxmlformats.org/markup-compatibility/2006" xmlns:o="urn:schemas-microsoft-com:office:office" xmlns:r="http://schemas.openxmlformats.org/officeDocument/2006/relationships" xmlns:m="http://schemas.openxmlformats.org/officeDocument/2006/math" xmlns:v="urn:schemas-microsoft-com:vml" xmlns:wp="http://schemas.openxmlformats.org/drawingml/2006/wordprocessingDrawing" xmlns:w10="urn:schemas-microsoft-com:office:word" xmlns:w="http://schemas.openxmlformats.org/wordprocessingml/2006/main" xmlns:wne="http://schemas.microsoft.com/office/word/2006/wordml">
   <w:footnote w:type="separator" w:id="-1">
     <w:p>
       <w:pPr>
@@ -1704,7 +1639,7 @@
 </file>
 
 <file path=word/header1.xml><?xml version="1.0" encoding="utf-8"?>
-<w:hdr xmlns:wpc="http://schemas.microsoft.com/office/word/2010/wordprocessingCanvas" xmlns:mc="http://schemas.openxmlformats.org/markup-compatibility/2006" xmlns:o="urn:schemas-microsoft-com:office:office" xmlns:r="http://schemas.openxmlformats.org/officeDocument/2006/relationships" xmlns:m="http://schemas.openxmlformats.org/officeDocument/2006/math" xmlns:v="urn:schemas-microsoft-com:vml" xmlns:wp14="http://schemas.microsoft.com/office/word/2010/wordprocessingDrawing" xmlns:wp="http://schemas.openxmlformats.org/drawingml/2006/wordprocessingDrawing" xmlns:w10="urn:schemas-microsoft-com:office:word" xmlns:w="http://schemas.openxmlformats.org/wordprocessingml/2006/main" xmlns:w14="http://schemas.microsoft.com/office/word/2010/wordml" xmlns:wpg="http://schemas.microsoft.com/office/word/2010/wordprocessingGroup" xmlns:wpi="http://schemas.microsoft.com/office/word/2010/wordprocessingInk" xmlns:wne="http://schemas.microsoft.com/office/word/2006/wordml" xmlns:wps="http://schemas.microsoft.com/office/word/2010/wordprocessingShape" mc:Ignorable="w14 wp14">
+<w:hdr xmlns:ve="http://schemas.openxmlformats.org/markup-compatibility/2006" xmlns:o="urn:schemas-microsoft-com:office:office" xmlns:r="http://schemas.openxmlformats.org/officeDocument/2006/relationships" xmlns:m="http://schemas.openxmlformats.org/officeDocument/2006/math" xmlns:v="urn:schemas-microsoft-com:vml" xmlns:wp="http://schemas.openxmlformats.org/drawingml/2006/wordprocessingDrawing" xmlns:w10="urn:schemas-microsoft-com:office:word" xmlns:w="http://schemas.openxmlformats.org/wordprocessingml/2006/main" xmlns:wne="http://schemas.microsoft.com/office/word/2006/wordml">
   <w:p>
     <w:pPr>
       <w:pStyle w:val="Header"/>
@@ -1744,7 +1679,7 @@
           <v:imagedata r:id="rId1" o:title=""/>
           <w10:wrap type="topAndBottom"/>
         </v:shape>
-        <o:OLEObject Type="Embed" ProgID="PBrush" ShapeID="_x0000_s2049" DrawAspect="Content" ObjectID="_1433859697" r:id="rId2"/>
+        <o:OLEObject Type="Embed" ProgID="PBrush" ShapeID="_x0000_s2049" DrawAspect="Content" ObjectID="_1434198572" r:id="rId2"/>
       </w:pict>
     </w:r>
     <w:r>
@@ -1813,7 +1748,7 @@
 </file>
 
 <file path=word/numbering.xml><?xml version="1.0" encoding="utf-8"?>
-<w:numbering xmlns:wpc="http://schemas.microsoft.com/office/word/2010/wordprocessingCanvas" xmlns:mc="http://schemas.openxmlformats.org/markup-compatibility/2006" xmlns:o="urn:schemas-microsoft-com:office:office" xmlns:r="http://schemas.openxmlformats.org/officeDocument/2006/relationships" xmlns:m="http://schemas.openxmlformats.org/officeDocument/2006/math" xmlns:v="urn:schemas-microsoft-com:vml" xmlns:wp14="http://schemas.microsoft.com/office/word/2010/wordprocessingDrawing" xmlns:wp="http://schemas.openxmlformats.org/drawingml/2006/wordprocessingDrawing" xmlns:w10="urn:schemas-microsoft-com:office:word" xmlns:w="http://schemas.openxmlformats.org/wordprocessingml/2006/main" xmlns:w14="http://schemas.microsoft.com/office/word/2010/wordml" xmlns:wpg="http://schemas.microsoft.com/office/word/2010/wordprocessingGroup" xmlns:wpi="http://schemas.microsoft.com/office/word/2010/wordprocessingInk" xmlns:wne="http://schemas.microsoft.com/office/word/2006/wordml" xmlns:wps="http://schemas.microsoft.com/office/word/2010/wordprocessingShape" mc:Ignorable="w14 wp14">
+<w:numbering xmlns:ve="http://schemas.openxmlformats.org/markup-compatibility/2006" xmlns:o="urn:schemas-microsoft-com:office:office" xmlns:r="http://schemas.openxmlformats.org/officeDocument/2006/relationships" xmlns:m="http://schemas.openxmlformats.org/officeDocument/2006/math" xmlns:v="urn:schemas-microsoft-com:vml" xmlns:wp="http://schemas.openxmlformats.org/drawingml/2006/wordprocessingDrawing" xmlns:w10="urn:schemas-microsoft-com:office:word" xmlns:w="http://schemas.openxmlformats.org/wordprocessingml/2006/main" xmlns:wne="http://schemas.microsoft.com/office/word/2006/wordml">
   <w:abstractNum w:abstractNumId="0">
     <w:nsid w:val="70542914"/>
     <w:multiLevelType w:val="hybridMultilevel"/>
@@ -1910,7 +1845,7 @@
 </file>
 
 <file path=word/styles.xml><?xml version="1.0" encoding="utf-8"?>
-<w:styles xmlns:mc="http://schemas.openxmlformats.org/markup-compatibility/2006" xmlns:r="http://schemas.openxmlformats.org/officeDocument/2006/relationships" xmlns:w="http://schemas.openxmlformats.org/wordprocessingml/2006/main" xmlns:w14="http://schemas.microsoft.com/office/word/2010/wordml" mc:Ignorable="w14">
+<w:styles xmlns:r="http://schemas.openxmlformats.org/officeDocument/2006/relationships" xmlns:w="http://schemas.openxmlformats.org/wordprocessingml/2006/main">
   <w:docDefaults>
     <w:rPrDefault>
       <w:rPr>
@@ -2083,6 +2018,7 @@
     <w:uiPriority w:val="99"/>
     <w:semiHidden/>
     <w:unhideWhenUsed/>
+    <w:qFormat/>
     <w:tblPr>
       <w:tblInd w:w="0" w:type="dxa"/>
       <w:tblCellMar>

</xml_diff>